<commit_message>
Updated SE310 Assignment 4
</commit_message>
<xml_diff>
--- a/docs/SE310_Assignment4_VanDeren_Lai_Savage_Tan.docx
+++ b/docs/SE310_Assignment4_VanDeren_Lai_Savage_Tan.docx
@@ -1,6 +1,6 @@
 
 <file path=word/document.xml><?xml version="1.0" encoding="utf-8"?>
-<w:document xmlns:wpc="http://schemas.microsoft.com/office/word/2010/wordprocessingCanvas" xmlns:cx="http://schemas.microsoft.com/office/drawing/2014/chartex" xmlns:cx1="http://schemas.microsoft.com/office/drawing/2015/9/8/chartex" xmlns:cx2="http://schemas.microsoft.com/office/drawing/2015/10/21/chartex" xmlns:cx3="http://schemas.microsoft.com/office/drawing/2016/5/9/chartex" xmlns:cx4="http://schemas.microsoft.com/office/drawing/2016/5/10/chartex" xmlns:cx5="http://schemas.microsoft.com/office/drawing/2016/5/11/chartex" xmlns:cx6="http://schemas.microsoft.com/office/drawing/2016/5/12/chartex" xmlns:cx7="http://schemas.microsoft.com/office/drawing/2016/5/13/chartex" xmlns:cx8="http://schemas.microsoft.com/office/drawing/2016/5/14/chartex" xmlns:mc="http://schemas.openxmlformats.org/markup-compatibility/2006" xmlns:aink="http://schemas.microsoft.com/office/drawing/2016/ink" xmlns:am3d="http://schemas.microsoft.com/office/drawing/2017/model3d" xmlns:o="urn:schemas-microsoft-com:office:office" xmlns:r="http://schemas.openxmlformats.org/officeDocument/2006/relationships" xmlns:m="http://schemas.openxmlformats.org/officeDocument/2006/math" xmlns:v="urn:schemas-microsoft-com:vml" xmlns:wp14="http://schemas.microsoft.com/office/word/2010/wordprocessingDrawing" xmlns:wp="http://schemas.openxmlformats.org/drawingml/2006/wordprocessingDrawing" xmlns:w10="urn:schemas-microsoft-com:office:word" xmlns:w="http://schemas.openxmlformats.org/wordprocessingml/2006/main" xmlns:w14="http://schemas.microsoft.com/office/word/2010/wordml" xmlns:w15="http://schemas.microsoft.com/office/word/2012/wordml" xmlns:w16cid="http://schemas.microsoft.com/office/word/2016/wordml/cid" xmlns:w16se="http://schemas.microsoft.com/office/word/2015/wordml/symex" xmlns:wpg="http://schemas.microsoft.com/office/word/2010/wordprocessingGroup" xmlns:wpi="http://schemas.microsoft.com/office/word/2010/wordprocessingInk" xmlns:wne="http://schemas.microsoft.com/office/word/2006/wordml" xmlns:wps="http://schemas.microsoft.com/office/word/2010/wordprocessingShape" mc:Ignorable="w14 w15 w16se w16cid wp14">
+<w:document xmlns:wpc="http://schemas.microsoft.com/office/word/2010/wordprocessingCanvas" xmlns:mc="http://schemas.openxmlformats.org/markup-compatibility/2006" xmlns:o="urn:schemas-microsoft-com:office:office" xmlns:r="http://schemas.openxmlformats.org/officeDocument/2006/relationships" xmlns:m="http://schemas.openxmlformats.org/officeDocument/2006/math" xmlns:v="urn:schemas-microsoft-com:vml" xmlns:wp14="http://schemas.microsoft.com/office/word/2010/wordprocessingDrawing" xmlns:wp="http://schemas.openxmlformats.org/drawingml/2006/wordprocessingDrawing" xmlns:w10="urn:schemas-microsoft-com:office:word" xmlns:w="http://schemas.openxmlformats.org/wordprocessingml/2006/main" xmlns:w14="http://schemas.microsoft.com/office/word/2010/wordml" xmlns:w15="http://schemas.microsoft.com/office/word/2012/wordml" xmlns:wpg="http://schemas.microsoft.com/office/word/2010/wordprocessingGroup" xmlns:wpi="http://schemas.microsoft.com/office/word/2010/wordprocessingInk" xmlns:wne="http://schemas.microsoft.com/office/word/2006/wordml" xmlns:wps="http://schemas.microsoft.com/office/word/2010/wordprocessingShape" mc:Ignorable="w14 w15 wp14">
   <w:body>
     <w:p>
       <w:pPr>
@@ -1336,27 +1336,1183 @@
           <w:rFonts w:ascii="Times New Roman" w:hAnsi="Times New Roman" w:cs="Times New Roman"/>
           <w:sz w:val="24"/>
         </w:rPr>
-        <w:t>Use case to requirements tracing . . .</w:t>
-      </w:r>
-      <w:r>
-        <w:rPr>
-          <w:rFonts w:ascii="Times New Roman" w:hAnsi="Times New Roman" w:cs="Times New Roman"/>
-          <w:sz w:val="24"/>
-        </w:rPr>
-        <w:br/>
-      </w:r>
-      <w:r>
-        <w:rPr>
-          <w:rFonts w:ascii="Times New Roman" w:hAnsi="Times New Roman" w:cs="Times New Roman"/>
-          <w:sz w:val="24"/>
-        </w:rPr>
-        <w:br/>
-      </w:r>
-      <w:r>
-        <w:rPr>
-          <w:rFonts w:ascii="Times New Roman" w:hAnsi="Times New Roman" w:cs="Times New Roman"/>
-          <w:sz w:val="24"/>
-        </w:rPr>
+        <w:t>U</w:t>
+      </w:r>
+      <w:r>
+        <w:rPr>
+          <w:rFonts w:ascii="Times New Roman" w:hAnsi="Times New Roman" w:cs="Times New Roman"/>
+          <w:sz w:val="24"/>
+        </w:rPr>
+        <w:t>se case to requirements tracing</w:t>
+      </w:r>
+      <w:r>
+        <w:rPr>
+          <w:rFonts w:ascii="Times New Roman" w:hAnsi="Times New Roman" w:cs="Times New Roman"/>
+          <w:sz w:val="24"/>
+        </w:rPr>
+        <w:br/>
+      </w:r>
+      <w:r>
+        <w:rPr>
+          <w:rFonts w:ascii="Times New Roman" w:hAnsi="Times New Roman" w:cs="Times New Roman"/>
+          <w:sz w:val="24"/>
+        </w:rPr>
+        <w:br/>
+        <w:t>R1:</w:t>
+      </w:r>
+      <w:r>
+        <w:rPr>
+          <w:rFonts w:ascii="Times New Roman" w:hAnsi="Times New Roman" w:cs="Times New Roman"/>
+          <w:sz w:val="24"/>
+        </w:rPr>
+        <w:t xml:space="preserve"> Send Message</w:t>
+      </w:r>
+      <w:r>
+        <w:rPr>
+          <w:rFonts w:ascii="Times New Roman" w:hAnsi="Times New Roman" w:cs="Times New Roman"/>
+          <w:sz w:val="24"/>
+        </w:rPr>
+        <w:br/>
+        <w:t>R2:</w:t>
+      </w:r>
+      <w:r>
+        <w:rPr>
+          <w:rFonts w:ascii="Times New Roman" w:hAnsi="Times New Roman" w:cs="Times New Roman"/>
+          <w:sz w:val="24"/>
+        </w:rPr>
+        <w:t xml:space="preserve"> Join Room</w:t>
+      </w:r>
+      <w:r>
+        <w:rPr>
+          <w:rFonts w:ascii="Times New Roman" w:hAnsi="Times New Roman" w:cs="Times New Roman"/>
+          <w:sz w:val="24"/>
+        </w:rPr>
+        <w:br/>
+        <w:t>R3:</w:t>
+      </w:r>
+      <w:r>
+        <w:rPr>
+          <w:rFonts w:ascii="Times New Roman" w:hAnsi="Times New Roman" w:cs="Times New Roman"/>
+          <w:sz w:val="24"/>
+        </w:rPr>
+        <w:t xml:space="preserve"> Leave Room</w:t>
+      </w:r>
+      <w:r>
+        <w:rPr>
+          <w:rFonts w:ascii="Times New Roman" w:hAnsi="Times New Roman" w:cs="Times New Roman"/>
+          <w:sz w:val="24"/>
+        </w:rPr>
+        <w:br/>
+        <w:t>R4:</w:t>
+      </w:r>
+      <w:r>
+        <w:rPr>
+          <w:rFonts w:ascii="Times New Roman" w:hAnsi="Times New Roman" w:cs="Times New Roman"/>
+          <w:sz w:val="24"/>
+        </w:rPr>
+        <w:t xml:space="preserve"> Colored Name</w:t>
+      </w:r>
+      <w:r>
+        <w:rPr>
+          <w:rFonts w:ascii="Times New Roman" w:hAnsi="Times New Roman" w:cs="Times New Roman"/>
+          <w:sz w:val="24"/>
+        </w:rPr>
+        <w:br/>
+        <w:t>R5:</w:t>
+      </w:r>
+      <w:r>
+        <w:rPr>
+          <w:rFonts w:ascii="Times New Roman" w:hAnsi="Times New Roman" w:cs="Times New Roman"/>
+          <w:sz w:val="24"/>
+        </w:rPr>
+        <w:t xml:space="preserve"> Create Nickname</w:t>
+      </w:r>
+      <w:r>
+        <w:rPr>
+          <w:rFonts w:ascii="Times New Roman" w:hAnsi="Times New Roman" w:cs="Times New Roman"/>
+          <w:sz w:val="24"/>
+        </w:rPr>
+        <w:br/>
+      </w:r>
+      <w:r>
+        <w:rPr>
+          <w:rFonts w:ascii="Times New Roman" w:hAnsi="Times New Roman" w:cs="Times New Roman"/>
+          <w:sz w:val="24"/>
+        </w:rPr>
+        <w:br/>
+        <w:t>U1:</w:t>
+      </w:r>
+      <w:r>
+        <w:rPr>
+          <w:rFonts w:ascii="Times New Roman" w:hAnsi="Times New Roman" w:cs="Times New Roman"/>
+          <w:sz w:val="24"/>
+        </w:rPr>
+        <w:t xml:space="preserve"> Peer-to-Peer Chat</w:t>
+      </w:r>
+      <w:r>
+        <w:rPr>
+          <w:rFonts w:ascii="Times New Roman" w:hAnsi="Times New Roman" w:cs="Times New Roman"/>
+          <w:sz w:val="24"/>
+        </w:rPr>
+        <w:br/>
+        <w:t>U2:</w:t>
+      </w:r>
+      <w:r>
+        <w:rPr>
+          <w:rFonts w:ascii="Times New Roman" w:hAnsi="Times New Roman" w:cs="Times New Roman"/>
+          <w:sz w:val="24"/>
+        </w:rPr>
+        <w:t xml:space="preserve"> Peer-to-Room Chat</w:t>
+      </w:r>
+      <w:r>
+        <w:rPr>
+          <w:rFonts w:ascii="Times New Roman" w:hAnsi="Times New Roman" w:cs="Times New Roman"/>
+          <w:sz w:val="24"/>
+        </w:rPr>
+        <w:br/>
+        <w:t>U3:</w:t>
+      </w:r>
+      <w:r>
+        <w:rPr>
+          <w:rFonts w:ascii="Times New Roman" w:hAnsi="Times New Roman" w:cs="Times New Roman"/>
+          <w:sz w:val="24"/>
+        </w:rPr>
+        <w:t xml:space="preserve"> Customize Nickname</w:t>
+      </w:r>
+      <w:r>
+        <w:rPr>
+          <w:rFonts w:ascii="Times New Roman" w:hAnsi="Times New Roman" w:cs="Times New Roman"/>
+          <w:sz w:val="24"/>
+        </w:rPr>
+        <w:br/>
+        <w:t>U4:</w:t>
+      </w:r>
+      <w:r>
+        <w:rPr>
+          <w:rFonts w:ascii="Times New Roman" w:hAnsi="Times New Roman" w:cs="Times New Roman"/>
+          <w:sz w:val="24"/>
+        </w:rPr>
+        <w:t xml:space="preserve"> Block User</w:t>
+      </w:r>
+      <w:r>
+        <w:rPr>
+          <w:rFonts w:ascii="Times New Roman" w:hAnsi="Times New Roman" w:cs="Times New Roman"/>
+          <w:sz w:val="24"/>
+        </w:rPr>
+        <w:t xml:space="preserve"> from Room</w:t>
+      </w:r>
+      <w:bookmarkStart w:id="0" w:name="_GoBack"/>
+      <w:bookmarkEnd w:id="0"/>
+      <w:r>
+        <w:rPr>
+          <w:rFonts w:ascii="Times New Roman" w:hAnsi="Times New Roman" w:cs="Times New Roman"/>
+          <w:sz w:val="24"/>
+        </w:rPr>
+        <w:br/>
+      </w:r>
+    </w:p>
+    <w:tbl>
+      <w:tblPr>
+        <w:tblStyle w:val="TableGrid"/>
+        <w:tblW w:w="0" w:type="auto"/>
+        <w:tblInd w:w="720" w:type="dxa"/>
+        <w:tblLook w:val="04A0" w:firstRow="1" w:lastRow="0" w:firstColumn="1" w:lastColumn="0" w:noHBand="0" w:noVBand="1"/>
+      </w:tblPr>
+      <w:tblGrid>
+        <w:gridCol w:w="1551"/>
+        <w:gridCol w:w="1425"/>
+        <w:gridCol w:w="1413"/>
+        <w:gridCol w:w="1413"/>
+        <w:gridCol w:w="1414"/>
+        <w:gridCol w:w="1414"/>
+      </w:tblGrid>
+      <w:tr>
+        <w:tc>
+          <w:tcPr>
+            <w:tcW w:w="1458" w:type="dxa"/>
+          </w:tcPr>
+          <w:p>
+            <w:pPr>
+              <w:pStyle w:val="ListParagraph"/>
+              <w:ind w:left="0"/>
+              <w:rPr>
+                <w:rFonts w:ascii="Times New Roman" w:hAnsi="Times New Roman" w:cs="Times New Roman"/>
+                <w:sz w:val="24"/>
+              </w:rPr>
+            </w:pPr>
+            <w:r>
+              <w:rPr>
+                <w:rFonts w:ascii="Times New Roman" w:hAnsi="Times New Roman" w:cs="Times New Roman"/>
+                <w:sz w:val="24"/>
+              </w:rPr>
+              <w:t>Requirements</w:t>
+            </w:r>
+          </w:p>
+        </w:tc>
+        <w:tc>
+          <w:tcPr>
+            <w:tcW w:w="1434" w:type="dxa"/>
+          </w:tcPr>
+          <w:p>
+            <w:pPr>
+              <w:pStyle w:val="ListParagraph"/>
+              <w:ind w:left="0"/>
+              <w:rPr>
+                <w:rFonts w:ascii="Times New Roman" w:hAnsi="Times New Roman" w:cs="Times New Roman"/>
+                <w:sz w:val="24"/>
+              </w:rPr>
+            </w:pPr>
+            <w:r>
+              <w:rPr>
+                <w:rFonts w:ascii="Times New Roman" w:hAnsi="Times New Roman" w:cs="Times New Roman"/>
+                <w:sz w:val="24"/>
+              </w:rPr>
+              <w:t>Priority Weights</w:t>
+            </w:r>
+          </w:p>
+        </w:tc>
+        <w:tc>
+          <w:tcPr>
+            <w:tcW w:w="1434" w:type="dxa"/>
+          </w:tcPr>
+          <w:p>
+            <w:pPr>
+              <w:pStyle w:val="ListParagraph"/>
+              <w:ind w:left="0"/>
+              <w:rPr>
+                <w:rFonts w:ascii="Times New Roman" w:hAnsi="Times New Roman" w:cs="Times New Roman"/>
+                <w:sz w:val="24"/>
+              </w:rPr>
+            </w:pPr>
+            <w:r>
+              <w:rPr>
+                <w:rFonts w:ascii="Times New Roman" w:hAnsi="Times New Roman" w:cs="Times New Roman"/>
+                <w:sz w:val="24"/>
+              </w:rPr>
+              <w:t>U1</w:t>
+            </w:r>
+          </w:p>
+        </w:tc>
+        <w:tc>
+          <w:tcPr>
+            <w:tcW w:w="1434" w:type="dxa"/>
+          </w:tcPr>
+          <w:p>
+            <w:pPr>
+              <w:pStyle w:val="ListParagraph"/>
+              <w:ind w:left="0"/>
+              <w:rPr>
+                <w:rFonts w:ascii="Times New Roman" w:hAnsi="Times New Roman" w:cs="Times New Roman"/>
+                <w:sz w:val="24"/>
+              </w:rPr>
+            </w:pPr>
+            <w:r>
+              <w:rPr>
+                <w:rFonts w:ascii="Times New Roman" w:hAnsi="Times New Roman" w:cs="Times New Roman"/>
+                <w:sz w:val="24"/>
+              </w:rPr>
+              <w:t>U2</w:t>
+            </w:r>
+          </w:p>
+        </w:tc>
+        <w:tc>
+          <w:tcPr>
+            <w:tcW w:w="1435" w:type="dxa"/>
+          </w:tcPr>
+          <w:p>
+            <w:pPr>
+              <w:pStyle w:val="ListParagraph"/>
+              <w:ind w:left="0"/>
+              <w:rPr>
+                <w:rFonts w:ascii="Times New Roman" w:hAnsi="Times New Roman" w:cs="Times New Roman"/>
+                <w:sz w:val="24"/>
+              </w:rPr>
+            </w:pPr>
+            <w:r>
+              <w:rPr>
+                <w:rFonts w:ascii="Times New Roman" w:hAnsi="Times New Roman" w:cs="Times New Roman"/>
+                <w:sz w:val="24"/>
+              </w:rPr>
+              <w:t>U3</w:t>
+            </w:r>
+          </w:p>
+        </w:tc>
+        <w:tc>
+          <w:tcPr>
+            <w:tcW w:w="1435" w:type="dxa"/>
+          </w:tcPr>
+          <w:p>
+            <w:pPr>
+              <w:pStyle w:val="ListParagraph"/>
+              <w:ind w:left="0"/>
+              <w:rPr>
+                <w:rFonts w:ascii="Times New Roman" w:hAnsi="Times New Roman" w:cs="Times New Roman"/>
+                <w:sz w:val="24"/>
+              </w:rPr>
+            </w:pPr>
+            <w:r>
+              <w:rPr>
+                <w:rFonts w:ascii="Times New Roman" w:hAnsi="Times New Roman" w:cs="Times New Roman"/>
+                <w:sz w:val="24"/>
+              </w:rPr>
+              <w:t>U4</w:t>
+            </w:r>
+          </w:p>
+        </w:tc>
+      </w:tr>
+      <w:tr>
+        <w:tc>
+          <w:tcPr>
+            <w:tcW w:w="1458" w:type="dxa"/>
+          </w:tcPr>
+          <w:p>
+            <w:pPr>
+              <w:pStyle w:val="ListParagraph"/>
+              <w:ind w:left="0"/>
+              <w:rPr>
+                <w:rFonts w:ascii="Times New Roman" w:hAnsi="Times New Roman" w:cs="Times New Roman"/>
+                <w:sz w:val="24"/>
+              </w:rPr>
+            </w:pPr>
+            <w:r>
+              <w:rPr>
+                <w:rFonts w:ascii="Times New Roman" w:hAnsi="Times New Roman" w:cs="Times New Roman"/>
+                <w:sz w:val="24"/>
+              </w:rPr>
+              <w:t>R1</w:t>
+            </w:r>
+          </w:p>
+        </w:tc>
+        <w:tc>
+          <w:tcPr>
+            <w:tcW w:w="1434" w:type="dxa"/>
+          </w:tcPr>
+          <w:p>
+            <w:pPr>
+              <w:pStyle w:val="ListParagraph"/>
+              <w:ind w:left="0"/>
+              <w:rPr>
+                <w:rFonts w:ascii="Times New Roman" w:hAnsi="Times New Roman" w:cs="Times New Roman"/>
+                <w:sz w:val="24"/>
+              </w:rPr>
+            </w:pPr>
+            <w:r>
+              <w:rPr>
+                <w:rFonts w:ascii="Times New Roman" w:hAnsi="Times New Roman" w:cs="Times New Roman"/>
+                <w:sz w:val="24"/>
+              </w:rPr>
+              <w:t>4</w:t>
+            </w:r>
+          </w:p>
+        </w:tc>
+        <w:tc>
+          <w:tcPr>
+            <w:tcW w:w="1434" w:type="dxa"/>
+          </w:tcPr>
+          <w:p>
+            <w:pPr>
+              <w:pStyle w:val="ListParagraph"/>
+              <w:ind w:left="0"/>
+              <w:rPr>
+                <w:rFonts w:ascii="Times New Roman" w:hAnsi="Times New Roman" w:cs="Times New Roman"/>
+                <w:sz w:val="24"/>
+              </w:rPr>
+            </w:pPr>
+            <w:r>
+              <w:rPr>
+                <w:rFonts w:ascii="Times New Roman" w:hAnsi="Times New Roman" w:cs="Times New Roman"/>
+                <w:sz w:val="24"/>
+              </w:rPr>
+              <w:t>X</w:t>
+            </w:r>
+          </w:p>
+        </w:tc>
+        <w:tc>
+          <w:tcPr>
+            <w:tcW w:w="1434" w:type="dxa"/>
+          </w:tcPr>
+          <w:p>
+            <w:pPr>
+              <w:pStyle w:val="ListParagraph"/>
+              <w:ind w:left="0"/>
+              <w:rPr>
+                <w:rFonts w:ascii="Times New Roman" w:hAnsi="Times New Roman" w:cs="Times New Roman"/>
+                <w:sz w:val="24"/>
+              </w:rPr>
+            </w:pPr>
+            <w:r>
+              <w:rPr>
+                <w:rFonts w:ascii="Times New Roman" w:hAnsi="Times New Roman" w:cs="Times New Roman"/>
+                <w:sz w:val="24"/>
+              </w:rPr>
+              <w:t>X</w:t>
+            </w:r>
+          </w:p>
+        </w:tc>
+        <w:tc>
+          <w:tcPr>
+            <w:tcW w:w="1435" w:type="dxa"/>
+          </w:tcPr>
+          <w:p>
+            <w:pPr>
+              <w:pStyle w:val="ListParagraph"/>
+              <w:ind w:left="0"/>
+              <w:rPr>
+                <w:rFonts w:ascii="Times New Roman" w:hAnsi="Times New Roman" w:cs="Times New Roman"/>
+                <w:sz w:val="24"/>
+              </w:rPr>
+            </w:pPr>
+          </w:p>
+        </w:tc>
+        <w:tc>
+          <w:tcPr>
+            <w:tcW w:w="1435" w:type="dxa"/>
+          </w:tcPr>
+          <w:p>
+            <w:pPr>
+              <w:pStyle w:val="ListParagraph"/>
+              <w:ind w:left="0"/>
+              <w:rPr>
+                <w:rFonts w:ascii="Times New Roman" w:hAnsi="Times New Roman" w:cs="Times New Roman"/>
+                <w:sz w:val="24"/>
+              </w:rPr>
+            </w:pPr>
+          </w:p>
+        </w:tc>
+      </w:tr>
+      <w:tr>
+        <w:tc>
+          <w:tcPr>
+            <w:tcW w:w="1458" w:type="dxa"/>
+          </w:tcPr>
+          <w:p>
+            <w:pPr>
+              <w:pStyle w:val="ListParagraph"/>
+              <w:ind w:left="0"/>
+              <w:rPr>
+                <w:rFonts w:ascii="Times New Roman" w:hAnsi="Times New Roman" w:cs="Times New Roman"/>
+                <w:sz w:val="24"/>
+              </w:rPr>
+            </w:pPr>
+            <w:r>
+              <w:rPr>
+                <w:rFonts w:ascii="Times New Roman" w:hAnsi="Times New Roman" w:cs="Times New Roman"/>
+                <w:sz w:val="24"/>
+              </w:rPr>
+              <w:t>R2</w:t>
+            </w:r>
+          </w:p>
+        </w:tc>
+        <w:tc>
+          <w:tcPr>
+            <w:tcW w:w="1434" w:type="dxa"/>
+          </w:tcPr>
+          <w:p>
+            <w:pPr>
+              <w:pStyle w:val="ListParagraph"/>
+              <w:ind w:left="0"/>
+              <w:rPr>
+                <w:rFonts w:ascii="Times New Roman" w:hAnsi="Times New Roman" w:cs="Times New Roman"/>
+                <w:sz w:val="24"/>
+              </w:rPr>
+            </w:pPr>
+            <w:r>
+              <w:rPr>
+                <w:rFonts w:ascii="Times New Roman" w:hAnsi="Times New Roman" w:cs="Times New Roman"/>
+                <w:sz w:val="24"/>
+              </w:rPr>
+              <w:t>3</w:t>
+            </w:r>
+          </w:p>
+        </w:tc>
+        <w:tc>
+          <w:tcPr>
+            <w:tcW w:w="1434" w:type="dxa"/>
+          </w:tcPr>
+          <w:p>
+            <w:pPr>
+              <w:pStyle w:val="ListParagraph"/>
+              <w:ind w:left="0"/>
+              <w:rPr>
+                <w:rFonts w:ascii="Times New Roman" w:hAnsi="Times New Roman" w:cs="Times New Roman"/>
+                <w:sz w:val="24"/>
+              </w:rPr>
+            </w:pPr>
+          </w:p>
+        </w:tc>
+        <w:tc>
+          <w:tcPr>
+            <w:tcW w:w="1434" w:type="dxa"/>
+          </w:tcPr>
+          <w:p>
+            <w:pPr>
+              <w:pStyle w:val="ListParagraph"/>
+              <w:ind w:left="0"/>
+              <w:rPr>
+                <w:rFonts w:ascii="Times New Roman" w:hAnsi="Times New Roman" w:cs="Times New Roman"/>
+                <w:sz w:val="24"/>
+              </w:rPr>
+            </w:pPr>
+            <w:r>
+              <w:rPr>
+                <w:rFonts w:ascii="Times New Roman" w:hAnsi="Times New Roman" w:cs="Times New Roman"/>
+                <w:sz w:val="24"/>
+              </w:rPr>
+              <w:t>X</w:t>
+            </w:r>
+          </w:p>
+        </w:tc>
+        <w:tc>
+          <w:tcPr>
+            <w:tcW w:w="1435" w:type="dxa"/>
+          </w:tcPr>
+          <w:p>
+            <w:pPr>
+              <w:pStyle w:val="ListParagraph"/>
+              <w:ind w:left="0"/>
+              <w:rPr>
+                <w:rFonts w:ascii="Times New Roman" w:hAnsi="Times New Roman" w:cs="Times New Roman"/>
+                <w:sz w:val="24"/>
+              </w:rPr>
+            </w:pPr>
+          </w:p>
+        </w:tc>
+        <w:tc>
+          <w:tcPr>
+            <w:tcW w:w="1435" w:type="dxa"/>
+          </w:tcPr>
+          <w:p>
+            <w:pPr>
+              <w:pStyle w:val="ListParagraph"/>
+              <w:ind w:left="0"/>
+              <w:rPr>
+                <w:rFonts w:ascii="Times New Roman" w:hAnsi="Times New Roman" w:cs="Times New Roman"/>
+                <w:sz w:val="24"/>
+              </w:rPr>
+            </w:pPr>
+          </w:p>
+        </w:tc>
+      </w:tr>
+      <w:tr>
+        <w:tc>
+          <w:tcPr>
+            <w:tcW w:w="1458" w:type="dxa"/>
+          </w:tcPr>
+          <w:p>
+            <w:pPr>
+              <w:pStyle w:val="ListParagraph"/>
+              <w:ind w:left="0"/>
+              <w:rPr>
+                <w:rFonts w:ascii="Times New Roman" w:hAnsi="Times New Roman" w:cs="Times New Roman"/>
+                <w:sz w:val="24"/>
+              </w:rPr>
+            </w:pPr>
+            <w:r>
+              <w:rPr>
+                <w:rFonts w:ascii="Times New Roman" w:hAnsi="Times New Roman" w:cs="Times New Roman"/>
+                <w:sz w:val="24"/>
+              </w:rPr>
+              <w:t>R3</w:t>
+            </w:r>
+          </w:p>
+        </w:tc>
+        <w:tc>
+          <w:tcPr>
+            <w:tcW w:w="1434" w:type="dxa"/>
+          </w:tcPr>
+          <w:p>
+            <w:pPr>
+              <w:pStyle w:val="ListParagraph"/>
+              <w:ind w:left="0"/>
+              <w:rPr>
+                <w:rFonts w:ascii="Times New Roman" w:hAnsi="Times New Roman" w:cs="Times New Roman"/>
+                <w:sz w:val="24"/>
+              </w:rPr>
+            </w:pPr>
+            <w:r>
+              <w:rPr>
+                <w:rFonts w:ascii="Times New Roman" w:hAnsi="Times New Roman" w:cs="Times New Roman"/>
+                <w:sz w:val="24"/>
+              </w:rPr>
+              <w:t>3</w:t>
+            </w:r>
+          </w:p>
+        </w:tc>
+        <w:tc>
+          <w:tcPr>
+            <w:tcW w:w="1434" w:type="dxa"/>
+          </w:tcPr>
+          <w:p>
+            <w:pPr>
+              <w:pStyle w:val="ListParagraph"/>
+              <w:ind w:left="0"/>
+              <w:rPr>
+                <w:rFonts w:ascii="Times New Roman" w:hAnsi="Times New Roman" w:cs="Times New Roman"/>
+                <w:sz w:val="24"/>
+              </w:rPr>
+            </w:pPr>
+          </w:p>
+        </w:tc>
+        <w:tc>
+          <w:tcPr>
+            <w:tcW w:w="1434" w:type="dxa"/>
+          </w:tcPr>
+          <w:p>
+            <w:pPr>
+              <w:pStyle w:val="ListParagraph"/>
+              <w:ind w:left="0"/>
+              <w:rPr>
+                <w:rFonts w:ascii="Times New Roman" w:hAnsi="Times New Roman" w:cs="Times New Roman"/>
+                <w:sz w:val="24"/>
+              </w:rPr>
+            </w:pPr>
+            <w:r>
+              <w:rPr>
+                <w:rFonts w:ascii="Times New Roman" w:hAnsi="Times New Roman" w:cs="Times New Roman"/>
+                <w:sz w:val="24"/>
+              </w:rPr>
+              <w:t>X</w:t>
+            </w:r>
+          </w:p>
+        </w:tc>
+        <w:tc>
+          <w:tcPr>
+            <w:tcW w:w="1435" w:type="dxa"/>
+          </w:tcPr>
+          <w:p>
+            <w:pPr>
+              <w:pStyle w:val="ListParagraph"/>
+              <w:ind w:left="0"/>
+              <w:rPr>
+                <w:rFonts w:ascii="Times New Roman" w:hAnsi="Times New Roman" w:cs="Times New Roman"/>
+                <w:sz w:val="24"/>
+              </w:rPr>
+            </w:pPr>
+          </w:p>
+        </w:tc>
+        <w:tc>
+          <w:tcPr>
+            <w:tcW w:w="1435" w:type="dxa"/>
+          </w:tcPr>
+          <w:p>
+            <w:pPr>
+              <w:pStyle w:val="ListParagraph"/>
+              <w:ind w:left="0"/>
+              <w:rPr>
+                <w:rFonts w:ascii="Times New Roman" w:hAnsi="Times New Roman" w:cs="Times New Roman"/>
+                <w:sz w:val="24"/>
+              </w:rPr>
+            </w:pPr>
+          </w:p>
+        </w:tc>
+      </w:tr>
+      <w:tr>
+        <w:tc>
+          <w:tcPr>
+            <w:tcW w:w="1458" w:type="dxa"/>
+          </w:tcPr>
+          <w:p>
+            <w:pPr>
+              <w:pStyle w:val="ListParagraph"/>
+              <w:ind w:left="0"/>
+              <w:rPr>
+                <w:rFonts w:ascii="Times New Roman" w:hAnsi="Times New Roman" w:cs="Times New Roman"/>
+                <w:sz w:val="24"/>
+              </w:rPr>
+            </w:pPr>
+            <w:r>
+              <w:rPr>
+                <w:rFonts w:ascii="Times New Roman" w:hAnsi="Times New Roman" w:cs="Times New Roman"/>
+                <w:sz w:val="24"/>
+              </w:rPr>
+              <w:t>R4</w:t>
+            </w:r>
+          </w:p>
+        </w:tc>
+        <w:tc>
+          <w:tcPr>
+            <w:tcW w:w="1434" w:type="dxa"/>
+          </w:tcPr>
+          <w:p>
+            <w:pPr>
+              <w:pStyle w:val="ListParagraph"/>
+              <w:ind w:left="0"/>
+              <w:rPr>
+                <w:rFonts w:ascii="Times New Roman" w:hAnsi="Times New Roman" w:cs="Times New Roman"/>
+                <w:sz w:val="24"/>
+              </w:rPr>
+            </w:pPr>
+            <w:r>
+              <w:rPr>
+                <w:rFonts w:ascii="Times New Roman" w:hAnsi="Times New Roman" w:cs="Times New Roman"/>
+                <w:sz w:val="24"/>
+              </w:rPr>
+              <w:t>5</w:t>
+            </w:r>
+          </w:p>
+        </w:tc>
+        <w:tc>
+          <w:tcPr>
+            <w:tcW w:w="1434" w:type="dxa"/>
+          </w:tcPr>
+          <w:p>
+            <w:pPr>
+              <w:pStyle w:val="ListParagraph"/>
+              <w:ind w:left="0"/>
+              <w:rPr>
+                <w:rFonts w:ascii="Times New Roman" w:hAnsi="Times New Roman" w:cs="Times New Roman"/>
+                <w:sz w:val="24"/>
+              </w:rPr>
+            </w:pPr>
+            <w:r>
+              <w:rPr>
+                <w:rFonts w:ascii="Times New Roman" w:hAnsi="Times New Roman" w:cs="Times New Roman"/>
+                <w:sz w:val="24"/>
+              </w:rPr>
+              <w:t>X</w:t>
+            </w:r>
+          </w:p>
+        </w:tc>
+        <w:tc>
+          <w:tcPr>
+            <w:tcW w:w="1434" w:type="dxa"/>
+          </w:tcPr>
+          <w:p>
+            <w:pPr>
+              <w:pStyle w:val="ListParagraph"/>
+              <w:ind w:left="0"/>
+              <w:rPr>
+                <w:rFonts w:ascii="Times New Roman" w:hAnsi="Times New Roman" w:cs="Times New Roman"/>
+                <w:sz w:val="24"/>
+              </w:rPr>
+            </w:pPr>
+            <w:r>
+              <w:rPr>
+                <w:rFonts w:ascii="Times New Roman" w:hAnsi="Times New Roman" w:cs="Times New Roman"/>
+                <w:sz w:val="24"/>
+              </w:rPr>
+              <w:t>X</w:t>
+            </w:r>
+          </w:p>
+        </w:tc>
+        <w:tc>
+          <w:tcPr>
+            <w:tcW w:w="1435" w:type="dxa"/>
+          </w:tcPr>
+          <w:p>
+            <w:pPr>
+              <w:pStyle w:val="ListParagraph"/>
+              <w:ind w:left="0"/>
+              <w:rPr>
+                <w:rFonts w:ascii="Times New Roman" w:hAnsi="Times New Roman" w:cs="Times New Roman"/>
+                <w:sz w:val="24"/>
+              </w:rPr>
+            </w:pPr>
+            <w:r>
+              <w:rPr>
+                <w:rFonts w:ascii="Times New Roman" w:hAnsi="Times New Roman" w:cs="Times New Roman"/>
+                <w:sz w:val="24"/>
+              </w:rPr>
+              <w:t>X</w:t>
+            </w:r>
+          </w:p>
+        </w:tc>
+        <w:tc>
+          <w:tcPr>
+            <w:tcW w:w="1435" w:type="dxa"/>
+          </w:tcPr>
+          <w:p>
+            <w:pPr>
+              <w:pStyle w:val="ListParagraph"/>
+              <w:ind w:left="0"/>
+              <w:rPr>
+                <w:rFonts w:ascii="Times New Roman" w:hAnsi="Times New Roman" w:cs="Times New Roman"/>
+                <w:sz w:val="24"/>
+              </w:rPr>
+            </w:pPr>
+            <w:r>
+              <w:rPr>
+                <w:rFonts w:ascii="Times New Roman" w:hAnsi="Times New Roman" w:cs="Times New Roman"/>
+                <w:sz w:val="24"/>
+              </w:rPr>
+              <w:t>X</w:t>
+            </w:r>
+          </w:p>
+        </w:tc>
+      </w:tr>
+      <w:tr>
+        <w:tc>
+          <w:tcPr>
+            <w:tcW w:w="1458" w:type="dxa"/>
+          </w:tcPr>
+          <w:p>
+            <w:pPr>
+              <w:pStyle w:val="ListParagraph"/>
+              <w:ind w:left="0"/>
+              <w:rPr>
+                <w:rFonts w:ascii="Times New Roman" w:hAnsi="Times New Roman" w:cs="Times New Roman"/>
+                <w:sz w:val="24"/>
+              </w:rPr>
+            </w:pPr>
+            <w:r>
+              <w:rPr>
+                <w:rFonts w:ascii="Times New Roman" w:hAnsi="Times New Roman" w:cs="Times New Roman"/>
+                <w:sz w:val="24"/>
+              </w:rPr>
+              <w:t>R5</w:t>
+            </w:r>
+          </w:p>
+        </w:tc>
+        <w:tc>
+          <w:tcPr>
+            <w:tcW w:w="1434" w:type="dxa"/>
+          </w:tcPr>
+          <w:p>
+            <w:pPr>
+              <w:pStyle w:val="ListParagraph"/>
+              <w:ind w:left="0"/>
+              <w:rPr>
+                <w:rFonts w:ascii="Times New Roman" w:hAnsi="Times New Roman" w:cs="Times New Roman"/>
+                <w:sz w:val="24"/>
+              </w:rPr>
+            </w:pPr>
+            <w:r>
+              <w:rPr>
+                <w:rFonts w:ascii="Times New Roman" w:hAnsi="Times New Roman" w:cs="Times New Roman"/>
+                <w:sz w:val="24"/>
+              </w:rPr>
+              <w:t>1</w:t>
+            </w:r>
+          </w:p>
+        </w:tc>
+        <w:tc>
+          <w:tcPr>
+            <w:tcW w:w="1434" w:type="dxa"/>
+          </w:tcPr>
+          <w:p>
+            <w:pPr>
+              <w:pStyle w:val="ListParagraph"/>
+              <w:ind w:left="0"/>
+              <w:rPr>
+                <w:rFonts w:ascii="Times New Roman" w:hAnsi="Times New Roman" w:cs="Times New Roman"/>
+                <w:sz w:val="24"/>
+              </w:rPr>
+            </w:pPr>
+          </w:p>
+        </w:tc>
+        <w:tc>
+          <w:tcPr>
+            <w:tcW w:w="1434" w:type="dxa"/>
+          </w:tcPr>
+          <w:p>
+            <w:pPr>
+              <w:pStyle w:val="ListParagraph"/>
+              <w:ind w:left="0"/>
+              <w:rPr>
+                <w:rFonts w:ascii="Times New Roman" w:hAnsi="Times New Roman" w:cs="Times New Roman"/>
+                <w:sz w:val="24"/>
+              </w:rPr>
+            </w:pPr>
+          </w:p>
+        </w:tc>
+        <w:tc>
+          <w:tcPr>
+            <w:tcW w:w="1435" w:type="dxa"/>
+          </w:tcPr>
+          <w:p>
+            <w:pPr>
+              <w:pStyle w:val="ListParagraph"/>
+              <w:ind w:left="0"/>
+              <w:rPr>
+                <w:rFonts w:ascii="Times New Roman" w:hAnsi="Times New Roman" w:cs="Times New Roman"/>
+                <w:sz w:val="24"/>
+              </w:rPr>
+            </w:pPr>
+            <w:r>
+              <w:rPr>
+                <w:rFonts w:ascii="Times New Roman" w:hAnsi="Times New Roman" w:cs="Times New Roman"/>
+                <w:sz w:val="24"/>
+              </w:rPr>
+              <w:t>X</w:t>
+            </w:r>
+          </w:p>
+        </w:tc>
+        <w:tc>
+          <w:tcPr>
+            <w:tcW w:w="1435" w:type="dxa"/>
+          </w:tcPr>
+          <w:p>
+            <w:pPr>
+              <w:pStyle w:val="ListParagraph"/>
+              <w:ind w:left="0"/>
+              <w:rPr>
+                <w:rFonts w:ascii="Times New Roman" w:hAnsi="Times New Roman" w:cs="Times New Roman"/>
+                <w:sz w:val="24"/>
+              </w:rPr>
+            </w:pPr>
+          </w:p>
+        </w:tc>
+      </w:tr>
+      <w:tr>
+        <w:tc>
+          <w:tcPr>
+            <w:tcW w:w="1458" w:type="dxa"/>
+          </w:tcPr>
+          <w:p>
+            <w:pPr>
+              <w:pStyle w:val="ListParagraph"/>
+              <w:ind w:left="0"/>
+              <w:rPr>
+                <w:rFonts w:ascii="Times New Roman" w:hAnsi="Times New Roman" w:cs="Times New Roman"/>
+                <w:sz w:val="24"/>
+              </w:rPr>
+            </w:pPr>
+            <w:r>
+              <w:rPr>
+                <w:rFonts w:ascii="Times New Roman" w:hAnsi="Times New Roman" w:cs="Times New Roman"/>
+                <w:sz w:val="24"/>
+              </w:rPr>
+              <w:t>R6</w:t>
+            </w:r>
+          </w:p>
+        </w:tc>
+        <w:tc>
+          <w:tcPr>
+            <w:tcW w:w="1434" w:type="dxa"/>
+          </w:tcPr>
+          <w:p>
+            <w:pPr>
+              <w:pStyle w:val="ListParagraph"/>
+              <w:ind w:left="0"/>
+              <w:rPr>
+                <w:rFonts w:ascii="Times New Roman" w:hAnsi="Times New Roman" w:cs="Times New Roman"/>
+                <w:sz w:val="24"/>
+              </w:rPr>
+            </w:pPr>
+            <w:r>
+              <w:rPr>
+                <w:rFonts w:ascii="Times New Roman" w:hAnsi="Times New Roman" w:cs="Times New Roman"/>
+                <w:sz w:val="24"/>
+              </w:rPr>
+              <w:t>1</w:t>
+            </w:r>
+          </w:p>
+        </w:tc>
+        <w:tc>
+          <w:tcPr>
+            <w:tcW w:w="1434" w:type="dxa"/>
+          </w:tcPr>
+          <w:p>
+            <w:pPr>
+              <w:pStyle w:val="ListParagraph"/>
+              <w:ind w:left="0"/>
+              <w:rPr>
+                <w:rFonts w:ascii="Times New Roman" w:hAnsi="Times New Roman" w:cs="Times New Roman"/>
+                <w:sz w:val="24"/>
+              </w:rPr>
+            </w:pPr>
+          </w:p>
+        </w:tc>
+        <w:tc>
+          <w:tcPr>
+            <w:tcW w:w="1434" w:type="dxa"/>
+          </w:tcPr>
+          <w:p>
+            <w:pPr>
+              <w:pStyle w:val="ListParagraph"/>
+              <w:ind w:left="0"/>
+              <w:rPr>
+                <w:rFonts w:ascii="Times New Roman" w:hAnsi="Times New Roman" w:cs="Times New Roman"/>
+                <w:sz w:val="24"/>
+              </w:rPr>
+            </w:pPr>
+          </w:p>
+        </w:tc>
+        <w:tc>
+          <w:tcPr>
+            <w:tcW w:w="1435" w:type="dxa"/>
+          </w:tcPr>
+          <w:p>
+            <w:pPr>
+              <w:pStyle w:val="ListParagraph"/>
+              <w:ind w:left="0"/>
+              <w:rPr>
+                <w:rFonts w:ascii="Times New Roman" w:hAnsi="Times New Roman" w:cs="Times New Roman"/>
+                <w:sz w:val="24"/>
+              </w:rPr>
+            </w:pPr>
+            <w:r>
+              <w:rPr>
+                <w:rFonts w:ascii="Times New Roman" w:hAnsi="Times New Roman" w:cs="Times New Roman"/>
+                <w:sz w:val="24"/>
+              </w:rPr>
+              <w:t>X</w:t>
+            </w:r>
+          </w:p>
+        </w:tc>
+        <w:tc>
+          <w:tcPr>
+            <w:tcW w:w="1435" w:type="dxa"/>
+          </w:tcPr>
+          <w:p>
+            <w:pPr>
+              <w:pStyle w:val="ListParagraph"/>
+              <w:ind w:left="0"/>
+              <w:rPr>
+                <w:rFonts w:ascii="Times New Roman" w:hAnsi="Times New Roman" w:cs="Times New Roman"/>
+                <w:sz w:val="24"/>
+              </w:rPr>
+            </w:pPr>
+          </w:p>
+        </w:tc>
+      </w:tr>
+      <w:tr>
+        <w:trPr>
+          <w:trHeight w:val="188"/>
+        </w:trPr>
+        <w:tc>
+          <w:tcPr>
+            <w:tcW w:w="2892" w:type="dxa"/>
+            <w:gridSpan w:val="2"/>
+          </w:tcPr>
+          <w:p>
+            <w:pPr>
+              <w:pStyle w:val="ListParagraph"/>
+              <w:ind w:left="0"/>
+              <w:jc w:val="center"/>
+              <w:rPr>
+                <w:rFonts w:ascii="Times New Roman" w:hAnsi="Times New Roman" w:cs="Times New Roman"/>
+                <w:sz w:val="24"/>
+              </w:rPr>
+            </w:pPr>
+            <w:r>
+              <w:rPr>
+                <w:rFonts w:ascii="Times New Roman" w:hAnsi="Times New Roman" w:cs="Times New Roman"/>
+                <w:sz w:val="24"/>
+              </w:rPr>
+              <w:t>Score</w:t>
+            </w:r>
+          </w:p>
+        </w:tc>
+        <w:tc>
+          <w:tcPr>
+            <w:tcW w:w="1434" w:type="dxa"/>
+          </w:tcPr>
+          <w:p>
+            <w:pPr>
+              <w:pStyle w:val="ListParagraph"/>
+              <w:ind w:left="0"/>
+              <w:rPr>
+                <w:rFonts w:ascii="Times New Roman" w:hAnsi="Times New Roman" w:cs="Times New Roman"/>
+                <w:sz w:val="24"/>
+              </w:rPr>
+            </w:pPr>
+            <w:r>
+              <w:rPr>
+                <w:rFonts w:ascii="Times New Roman" w:hAnsi="Times New Roman" w:cs="Times New Roman"/>
+                <w:sz w:val="24"/>
+              </w:rPr>
+              <w:t>9</w:t>
+            </w:r>
+          </w:p>
+        </w:tc>
+        <w:tc>
+          <w:tcPr>
+            <w:tcW w:w="1434" w:type="dxa"/>
+          </w:tcPr>
+          <w:p>
+            <w:pPr>
+              <w:pStyle w:val="ListParagraph"/>
+              <w:ind w:left="0"/>
+              <w:rPr>
+                <w:rFonts w:ascii="Times New Roman" w:hAnsi="Times New Roman" w:cs="Times New Roman"/>
+                <w:sz w:val="24"/>
+              </w:rPr>
+            </w:pPr>
+            <w:r>
+              <w:rPr>
+                <w:rFonts w:ascii="Times New Roman" w:hAnsi="Times New Roman" w:cs="Times New Roman"/>
+                <w:sz w:val="24"/>
+              </w:rPr>
+              <w:t>15</w:t>
+            </w:r>
+          </w:p>
+        </w:tc>
+        <w:tc>
+          <w:tcPr>
+            <w:tcW w:w="1435" w:type="dxa"/>
+          </w:tcPr>
+          <w:p>
+            <w:pPr>
+              <w:pStyle w:val="ListParagraph"/>
+              <w:ind w:left="0"/>
+              <w:rPr>
+                <w:rFonts w:ascii="Times New Roman" w:hAnsi="Times New Roman" w:cs="Times New Roman"/>
+                <w:sz w:val="24"/>
+              </w:rPr>
+            </w:pPr>
+            <w:r>
+              <w:rPr>
+                <w:rFonts w:ascii="Times New Roman" w:hAnsi="Times New Roman" w:cs="Times New Roman"/>
+                <w:sz w:val="24"/>
+              </w:rPr>
+              <w:t>7</w:t>
+            </w:r>
+          </w:p>
+        </w:tc>
+        <w:tc>
+          <w:tcPr>
+            <w:tcW w:w="1435" w:type="dxa"/>
+          </w:tcPr>
+          <w:p>
+            <w:pPr>
+              <w:pStyle w:val="ListParagraph"/>
+              <w:ind w:left="0"/>
+              <w:rPr>
+                <w:rFonts w:ascii="Times New Roman" w:hAnsi="Times New Roman" w:cs="Times New Roman"/>
+                <w:sz w:val="24"/>
+              </w:rPr>
+            </w:pPr>
+            <w:r>
+              <w:rPr>
+                <w:rFonts w:ascii="Times New Roman" w:hAnsi="Times New Roman" w:cs="Times New Roman"/>
+                <w:sz w:val="24"/>
+              </w:rPr>
+              <w:t>5</w:t>
+            </w:r>
+          </w:p>
+        </w:tc>
+      </w:tr>
+    </w:tbl>
+    <w:p>
+      <w:pPr>
+        <w:pStyle w:val="ListParagraph"/>
+        <w:rPr>
+          <w:rFonts w:ascii="Times New Roman" w:hAnsi="Times New Roman" w:cs="Times New Roman"/>
+          <w:sz w:val="24"/>
+        </w:rPr>
+      </w:pPr>
+      <w:r>
+        <w:rPr>
+          <w:rFonts w:ascii="Times New Roman" w:hAnsi="Times New Roman" w:cs="Times New Roman"/>
+          <w:sz w:val="24"/>
+        </w:rPr>
+        <w:br/>
+        <w:t>Therefore, we will work on U2 first, then U1 second, etc.</w:t>
+      </w:r>
+      <w:r>
+        <w:rPr>
+          <w:rFonts w:ascii="Times New Roman" w:hAnsi="Times New Roman" w:cs="Times New Roman"/>
+          <w:sz w:val="24"/>
+        </w:rPr>
+        <w:br/>
+      </w:r>
+      <w:r>
+        <w:rPr>
+          <w:rFonts w:ascii="Times New Roman" w:hAnsi="Times New Roman" w:cs="Times New Roman"/>
+          <w:sz w:val="24"/>
+        </w:rPr>
+        <w:lastRenderedPageBreak/>
         <w:br/>
       </w:r>
       <w:r>
@@ -1609,8 +2765,6 @@
         </w:rPr>
         <w:t xml:space="preserve">Generated </w:t>
       </w:r>
-      <w:bookmarkStart w:id="0" w:name="_GoBack"/>
-      <w:bookmarkEnd w:id="0"/>
       <w:r>
         <w:rPr>
           <w:rFonts w:ascii="Times New Roman" w:hAnsi="Times New Roman" w:cs="Times New Roman"/>
@@ -1758,7 +2912,7 @@
 </file>
 
 <file path=word/numbering.xml><?xml version="1.0" encoding="utf-8"?>
-<w:numbering xmlns:wpc="http://schemas.microsoft.com/office/word/2010/wordprocessingCanvas" xmlns:cx="http://schemas.microsoft.com/office/drawing/2014/chartex" xmlns:cx1="http://schemas.microsoft.com/office/drawing/2015/9/8/chartex" xmlns:cx2="http://schemas.microsoft.com/office/drawing/2015/10/21/chartex" xmlns:cx3="http://schemas.microsoft.com/office/drawing/2016/5/9/chartex" xmlns:cx4="http://schemas.microsoft.com/office/drawing/2016/5/10/chartex" xmlns:cx5="http://schemas.microsoft.com/office/drawing/2016/5/11/chartex" xmlns:cx6="http://schemas.microsoft.com/office/drawing/2016/5/12/chartex" xmlns:cx7="http://schemas.microsoft.com/office/drawing/2016/5/13/chartex" xmlns:cx8="http://schemas.microsoft.com/office/drawing/2016/5/14/chartex" xmlns:mc="http://schemas.openxmlformats.org/markup-compatibility/2006" xmlns:aink="http://schemas.microsoft.com/office/drawing/2016/ink" xmlns:am3d="http://schemas.microsoft.com/office/drawing/2017/model3d" xmlns:o="urn:schemas-microsoft-com:office:office" xmlns:r="http://schemas.openxmlformats.org/officeDocument/2006/relationships" xmlns:m="http://schemas.openxmlformats.org/officeDocument/2006/math" xmlns:v="urn:schemas-microsoft-com:vml" xmlns:wp14="http://schemas.microsoft.com/office/word/2010/wordprocessingDrawing" xmlns:wp="http://schemas.openxmlformats.org/drawingml/2006/wordprocessingDrawing" xmlns:w10="urn:schemas-microsoft-com:office:word" xmlns:w="http://schemas.openxmlformats.org/wordprocessingml/2006/main" xmlns:w14="http://schemas.microsoft.com/office/word/2010/wordml" xmlns:w15="http://schemas.microsoft.com/office/word/2012/wordml" xmlns:w16cid="http://schemas.microsoft.com/office/word/2016/wordml/cid" xmlns:w16se="http://schemas.microsoft.com/office/word/2015/wordml/symex" xmlns:wpg="http://schemas.microsoft.com/office/word/2010/wordprocessingGroup" xmlns:wpi="http://schemas.microsoft.com/office/word/2010/wordprocessingInk" xmlns:wne="http://schemas.microsoft.com/office/word/2006/wordml" xmlns:wps="http://schemas.microsoft.com/office/word/2010/wordprocessingShape" mc:Ignorable="w14 w15 w16se w16cid wp14">
+<w:numbering xmlns:wpc="http://schemas.microsoft.com/office/word/2010/wordprocessingCanvas" xmlns:mc="http://schemas.openxmlformats.org/markup-compatibility/2006" xmlns:o="urn:schemas-microsoft-com:office:office" xmlns:r="http://schemas.openxmlformats.org/officeDocument/2006/relationships" xmlns:m="http://schemas.openxmlformats.org/officeDocument/2006/math" xmlns:v="urn:schemas-microsoft-com:vml" xmlns:wp14="http://schemas.microsoft.com/office/word/2010/wordprocessingDrawing" xmlns:wp="http://schemas.openxmlformats.org/drawingml/2006/wordprocessingDrawing" xmlns:w10="urn:schemas-microsoft-com:office:word" xmlns:w="http://schemas.openxmlformats.org/wordprocessingml/2006/main" xmlns:w14="http://schemas.microsoft.com/office/word/2010/wordml" xmlns:w15="http://schemas.microsoft.com/office/word/2012/wordml" xmlns:wpg="http://schemas.microsoft.com/office/word/2010/wordprocessingGroup" xmlns:wpi="http://schemas.microsoft.com/office/word/2010/wordprocessingInk" xmlns:wne="http://schemas.microsoft.com/office/word/2006/wordml" xmlns:wps="http://schemas.microsoft.com/office/word/2010/wordprocessingShape" mc:Ignorable="w14 w15 wp14">
   <w:abstractNum w:abstractNumId="0" w15:restartNumberingAfterBreak="0">
     <w:nsid w:val="17BC3734"/>
     <w:multiLevelType w:val="hybridMultilevel"/>
@@ -2033,7 +3187,7 @@
 </file>
 
 <file path=word/styles.xml><?xml version="1.0" encoding="utf-8"?>
-<w:styles xmlns:mc="http://schemas.openxmlformats.org/markup-compatibility/2006" xmlns:r="http://schemas.openxmlformats.org/officeDocument/2006/relationships" xmlns:w="http://schemas.openxmlformats.org/wordprocessingml/2006/main" xmlns:w14="http://schemas.microsoft.com/office/word/2010/wordml" xmlns:w15="http://schemas.microsoft.com/office/word/2012/wordml" xmlns:w16cid="http://schemas.microsoft.com/office/word/2016/wordml/cid" xmlns:w16se="http://schemas.microsoft.com/office/word/2015/wordml/symex" mc:Ignorable="w14 w15 w16se w16cid">
+<w:styles xmlns:mc="http://schemas.openxmlformats.org/markup-compatibility/2006" xmlns:r="http://schemas.openxmlformats.org/officeDocument/2006/relationships" xmlns:w="http://schemas.openxmlformats.org/wordprocessingml/2006/main" xmlns:w14="http://schemas.microsoft.com/office/word/2010/wordml" xmlns:w15="http://schemas.microsoft.com/office/word/2012/wordml" mc:Ignorable="w14 w15">
   <w:docDefaults>
     <w:rPrDefault>
       <w:rPr>
@@ -2049,7 +3203,7 @@
       </w:pPr>
     </w:pPrDefault>
   </w:docDefaults>
-  <w:latentStyles w:defLockedState="0" w:defUIPriority="99" w:defSemiHidden="0" w:defUnhideWhenUsed="0" w:defQFormat="0" w:count="375">
+  <w:latentStyles w:defLockedState="0" w:defUIPriority="99" w:defSemiHidden="0" w:defUnhideWhenUsed="0" w:defQFormat="0" w:count="371">
     <w:lsdException w:name="Normal" w:uiPriority="0" w:qFormat="1"/>
     <w:lsdException w:name="heading 1" w:uiPriority="9" w:qFormat="1"/>
     <w:lsdException w:name="heading 2" w:semiHidden="1" w:uiPriority="9" w:unhideWhenUsed="1" w:qFormat="1"/>
@@ -2421,10 +3575,6 @@
     <w:lsdException w:name="List Table 5 Dark Accent 6" w:uiPriority="50"/>
     <w:lsdException w:name="List Table 6 Colorful Accent 6" w:uiPriority="51"/>
     <w:lsdException w:name="List Table 7 Colorful Accent 6" w:uiPriority="52"/>
-    <w:lsdException w:name="Mention" w:semiHidden="1" w:unhideWhenUsed="1"/>
-    <w:lsdException w:name="Smart Hyperlink" w:semiHidden="1" w:unhideWhenUsed="1"/>
-    <w:lsdException w:name="Hashtag" w:semiHidden="1" w:unhideWhenUsed="1"/>
-    <w:lsdException w:name="Unresolved Mention" w:semiHidden="1" w:unhideWhenUsed="1"/>
   </w:latentStyles>
   <w:style w:type="paragraph" w:default="1" w:styleId="Normal">
     <w:name w:val="Normal"/>
@@ -2467,6 +3617,25 @@
       <w:ind w:left="720"/>
       <w:contextualSpacing/>
     </w:pPr>
+  </w:style>
+  <w:style w:type="table" w:styleId="TableGrid">
+    <w:name w:val="Table Grid"/>
+    <w:basedOn w:val="TableNormal"/>
+    <w:uiPriority w:val="39"/>
+    <w:rsid w:val="000B0B47"/>
+    <w:pPr>
+      <w:spacing w:after="0" w:line="240" w:lineRule="auto"/>
+    </w:pPr>
+    <w:tblPr>
+      <w:tblBorders>
+        <w:top w:val="single" w:sz="4" w:space="0" w:color="auto"/>
+        <w:left w:val="single" w:sz="4" w:space="0" w:color="auto"/>
+        <w:bottom w:val="single" w:sz="4" w:space="0" w:color="auto"/>
+        <w:right w:val="single" w:sz="4" w:space="0" w:color="auto"/>
+        <w:insideH w:val="single" w:sz="4" w:space="0" w:color="auto"/>
+        <w:insideV w:val="single" w:sz="4" w:space="0" w:color="auto"/>
+      </w:tblBorders>
+    </w:tblPr>
   </w:style>
 </w:styles>
 </file>

</xml_diff>